<commit_message>
Fixed CV background colour
</commit_message>
<xml_diff>
--- a/static/ConnelHooleyCV.docx
+++ b/static/ConnelHooleyCV.docx
@@ -413,7 +413,7 @@
           <w:tcPr>
             <w:tcW w:w="9026" w:type="dxa"/>
             <w:gridSpan w:val="2"/>
-            <w:shd w:val="clear" w:color="auto" w:fill="auto"/>
+            <w:shd w:val="clear" w:color="auto" w:fill="F8F8F8"/>
             <w:tcMar>
               <w:top w:w="108" w:type="dxa"/>
               <w:bottom w:w="108" w:type="dxa"/>
@@ -615,6 +615,7 @@
             <w:r>
               <w:t xml:space="preserve">, </w:t>
             </w:r>
+            <w:proofErr w:type="spellStart"/>
             <w:r>
               <w:rPr>
                 <w:b/>
@@ -622,6 +623,7 @@
               </w:rPr>
               <w:t>SignalR</w:t>
             </w:r>
+            <w:proofErr w:type="spellEnd"/>
             <w:r>
               <w:t xml:space="preserve"> </w:t>
             </w:r>
@@ -648,7 +650,7 @@
               <w:t xml:space="preserve">I quickly provided value by improving the </w:t>
             </w:r>
             <w:r>
-              <w:t>reliablility</w:t>
+              <w:t>reliability</w:t>
             </w:r>
             <w:r>
               <w:t xml:space="preserve"> of the</w:t>
@@ -819,7 +821,23 @@
                 <w:b/>
                 <w:bCs/>
               </w:rPr>
-              <w:t>Skype For Business</w:t>
+              <w:t xml:space="preserve">Skype </w:t>
+            </w:r>
+            <w:proofErr w:type="gramStart"/>
+            <w:r>
+              <w:rPr>
+                <w:b/>
+                <w:bCs/>
+              </w:rPr>
+              <w:t>For</w:t>
+            </w:r>
+            <w:proofErr w:type="gramEnd"/>
+            <w:r>
+              <w:rPr>
+                <w:b/>
+                <w:bCs/>
+              </w:rPr>
+              <w:t xml:space="preserve"> Business</w:t>
             </w:r>
             <w:r>
               <w:t>.</w:t>
@@ -877,6 +895,7 @@
             <w:r>
               <w:t xml:space="preserve"> and </w:t>
             </w:r>
+            <w:proofErr w:type="spellStart"/>
             <w:r>
               <w:rPr>
                 <w:b/>
@@ -884,6 +903,7 @@
               </w:rPr>
               <w:t>SignalR</w:t>
             </w:r>
+            <w:proofErr w:type="spellEnd"/>
             <w:r>
               <w:t xml:space="preserve"> to achieve the distributed computing required. The machines could be configured using an </w:t>
             </w:r>

</xml_diff>